<commit_message>
Add models to define all classes
</commit_message>
<xml_diff>
--- a/Documents/JRM Project Proposal.docx
+++ b/Documents/JRM Project Proposal.docx
@@ -523,8 +523,8 @@
         <w:tblLook w:val="04A0" w:firstRow="1" w:lastRow="0" w:firstColumn="1" w:lastColumn="0" w:noHBand="0" w:noVBand="1"/>
       </w:tblPr>
       <w:tblGrid>
-        <w:gridCol w:w="1324"/>
-        <w:gridCol w:w="1913"/>
+        <w:gridCol w:w="1445"/>
+        <w:gridCol w:w="1792"/>
         <w:gridCol w:w="2657"/>
         <w:gridCol w:w="3641"/>
       </w:tblGrid>
@@ -737,24 +737,6 @@
                 <w:szCs w:val="24"/>
               </w:rPr>
             </w:pPr>
-            <w:proofErr w:type="spellStart"/>
-            <w:r>
-              <w:rPr>
-                <w:rFonts w:ascii="Times New Roman" w:hAnsi="Times New Roman" w:cs="Times New Roman"/>
-                <w:sz w:val="24"/>
-                <w:szCs w:val="24"/>
-              </w:rPr>
-              <w:t>Ruku</w:t>
-            </w:r>
-            <w:proofErr w:type="spellEnd"/>
-            <w:r>
-              <w:rPr>
-                <w:rFonts w:ascii="Times New Roman" w:hAnsi="Times New Roman" w:cs="Times New Roman"/>
-                <w:sz w:val="24"/>
-                <w:szCs w:val="24"/>
-              </w:rPr>
-              <w:t xml:space="preserve"> Ubi</w:t>
-            </w:r>
           </w:p>
         </w:tc>
         <w:tc>
@@ -771,24 +753,6 @@
                 <w:szCs w:val="24"/>
               </w:rPr>
             </w:pPr>
-            <w:r>
-              <w:rPr>
-                <w:rFonts w:ascii="Times New Roman" w:hAnsi="Times New Roman" w:cs="Times New Roman"/>
-                <w:b/>
-                <w:bCs/>
-                <w:sz w:val="24"/>
-                <w:szCs w:val="24"/>
-              </w:rPr>
-              <w:t>+</w:t>
-            </w:r>
-            <w:r>
-              <w:rPr>
-                <w:rFonts w:ascii="Times New Roman" w:hAnsi="Times New Roman" w:cs="Times New Roman"/>
-                <w:sz w:val="24"/>
-                <w:szCs w:val="24"/>
-              </w:rPr>
-              <w:t>2348129091921</w:t>
-            </w:r>
           </w:p>
         </w:tc>
         <w:tc>
@@ -837,24 +801,6 @@
                 <w:szCs w:val="24"/>
               </w:rPr>
             </w:pPr>
-            <w:r>
-              <w:rPr>
-                <w:rFonts w:ascii="Times New Roman" w:hAnsi="Times New Roman" w:cs="Times New Roman"/>
-                <w:sz w:val="24"/>
-                <w:szCs w:val="24"/>
-              </w:rPr>
-              <w:t xml:space="preserve">Michael </w:t>
-            </w:r>
-            <w:proofErr w:type="spellStart"/>
-            <w:r>
-              <w:rPr>
-                <w:rFonts w:ascii="Times New Roman" w:hAnsi="Times New Roman" w:cs="Times New Roman"/>
-                <w:sz w:val="24"/>
-                <w:szCs w:val="24"/>
-              </w:rPr>
-              <w:t>Otor</w:t>
-            </w:r>
-            <w:proofErr w:type="spellEnd"/>
           </w:p>
         </w:tc>
         <w:tc>
@@ -871,24 +817,6 @@
                 <w:szCs w:val="24"/>
               </w:rPr>
             </w:pPr>
-            <w:r>
-              <w:rPr>
-                <w:rFonts w:ascii="Times New Roman" w:hAnsi="Times New Roman" w:cs="Times New Roman"/>
-                <w:b/>
-                <w:bCs/>
-                <w:sz w:val="24"/>
-                <w:szCs w:val="24"/>
-              </w:rPr>
-              <w:t>+</w:t>
-            </w:r>
-            <w:r>
-              <w:rPr>
-                <w:rFonts w:ascii="Times New Roman" w:hAnsi="Times New Roman" w:cs="Times New Roman"/>
-                <w:sz w:val="24"/>
-                <w:szCs w:val="24"/>
-              </w:rPr>
-              <w:t>2348169953690</w:t>
-            </w:r>
           </w:p>
         </w:tc>
         <w:tc>
@@ -1337,7 +1265,6 @@
           <w:sz w:val="24"/>
           <w:szCs w:val="24"/>
         </w:rPr>
-        <w:lastRenderedPageBreak/>
         <w:t>Flask's microframework nature allows developers to have a leaner codebase and reduced overhead, making it ideal for small to medium-sized projects, while Django's batteries-included approach is preferable for enterprise-level applications with more extensive functionalities.</w:t>
       </w:r>
     </w:p>
@@ -1747,7 +1674,6 @@
           <w:sz w:val="24"/>
           <w:szCs w:val="24"/>
         </w:rPr>
-        <w:lastRenderedPageBreak/>
         <w:t>Integration Challenges:</w:t>
       </w:r>
       <w:r>
@@ -1798,6 +1724,7 @@
           <w:sz w:val="24"/>
           <w:szCs w:val="24"/>
         </w:rPr>
+        <w:lastRenderedPageBreak/>
         <w:t>Regulatory Compliance:</w:t>
       </w:r>
       <w:r>
@@ -2044,73 +1971,73 @@
           <w:sz w:val="24"/>
           <w:szCs w:val="24"/>
         </w:rPr>
+        <w:t>We will emphasize testing to ensure a robust and reliable app. For unit testing, we will use</w:t>
+      </w:r>
+      <w:r>
+        <w:rPr>
+          <w:rFonts w:ascii="Times New Roman" w:hAnsi="Times New Roman" w:cs="Times New Roman"/>
+          <w:sz w:val="24"/>
+          <w:szCs w:val="24"/>
+        </w:rPr>
+        <w:t xml:space="preserve"> libraries</w:t>
+      </w:r>
+      <w:r>
+        <w:rPr>
+          <w:rFonts w:ascii="Times New Roman" w:hAnsi="Times New Roman" w:cs="Times New Roman"/>
+          <w:sz w:val="24"/>
+          <w:szCs w:val="24"/>
+        </w:rPr>
+        <w:t xml:space="preserve"> like </w:t>
+      </w:r>
+      <w:proofErr w:type="spellStart"/>
+      <w:r>
+        <w:rPr>
+          <w:rFonts w:ascii="Times New Roman" w:hAnsi="Times New Roman" w:cs="Times New Roman"/>
+          <w:sz w:val="24"/>
+          <w:szCs w:val="24"/>
+        </w:rPr>
+        <w:t>Unittest</w:t>
+      </w:r>
+      <w:proofErr w:type="spellEnd"/>
+      <w:r>
+        <w:rPr>
+          <w:rFonts w:ascii="Times New Roman" w:hAnsi="Times New Roman" w:cs="Times New Roman"/>
+          <w:sz w:val="24"/>
+          <w:szCs w:val="24"/>
+        </w:rPr>
+        <w:t xml:space="preserve"> for Python</w:t>
+      </w:r>
+      <w:r>
+        <w:rPr>
+          <w:rFonts w:ascii="Times New Roman" w:hAnsi="Times New Roman" w:cs="Times New Roman"/>
+          <w:sz w:val="24"/>
+          <w:szCs w:val="24"/>
+        </w:rPr>
+        <w:t>. We will also conduct API testin</w:t>
+      </w:r>
+      <w:r>
+        <w:rPr>
+          <w:rFonts w:ascii="Times New Roman" w:hAnsi="Times New Roman" w:cs="Times New Roman"/>
+          <w:sz w:val="24"/>
+          <w:szCs w:val="24"/>
+        </w:rPr>
+        <w:t>g</w:t>
+      </w:r>
+      <w:r>
+        <w:rPr>
+          <w:rFonts w:ascii="Times New Roman" w:hAnsi="Times New Roman" w:cs="Times New Roman"/>
+          <w:sz w:val="24"/>
+          <w:szCs w:val="24"/>
+        </w:rPr>
+        <w:t>. To automate the testing process, we will integrate testing into our CI/CD pipeline, triggering tests automatically on code changes. Continuous monitoring will help us identify and address issues promptly.</w:t>
+      </w:r>
+    </w:p>
+    <w:p>
+      <w:pPr>
+        <w:pStyle w:val="Heading2"/>
+      </w:pPr>
+      <w:r>
         <w:lastRenderedPageBreak/>
-        <w:t>We will emphasize testing to ensure a robust and reliable app. For unit testing, we will use</w:t>
-      </w:r>
-      <w:r>
-        <w:rPr>
-          <w:rFonts w:ascii="Times New Roman" w:hAnsi="Times New Roman" w:cs="Times New Roman"/>
-          <w:sz w:val="24"/>
-          <w:szCs w:val="24"/>
-        </w:rPr>
-        <w:t xml:space="preserve"> libraries</w:t>
-      </w:r>
-      <w:r>
-        <w:rPr>
-          <w:rFonts w:ascii="Times New Roman" w:hAnsi="Times New Roman" w:cs="Times New Roman"/>
-          <w:sz w:val="24"/>
-          <w:szCs w:val="24"/>
-        </w:rPr>
-        <w:t xml:space="preserve"> like </w:t>
-      </w:r>
-      <w:proofErr w:type="spellStart"/>
-      <w:r>
-        <w:rPr>
-          <w:rFonts w:ascii="Times New Roman" w:hAnsi="Times New Roman" w:cs="Times New Roman"/>
-          <w:sz w:val="24"/>
-          <w:szCs w:val="24"/>
-        </w:rPr>
-        <w:t>Unittest</w:t>
-      </w:r>
-      <w:proofErr w:type="spellEnd"/>
-      <w:r>
-        <w:rPr>
-          <w:rFonts w:ascii="Times New Roman" w:hAnsi="Times New Roman" w:cs="Times New Roman"/>
-          <w:sz w:val="24"/>
-          <w:szCs w:val="24"/>
-        </w:rPr>
-        <w:t xml:space="preserve"> for Python</w:t>
-      </w:r>
-      <w:r>
-        <w:rPr>
-          <w:rFonts w:ascii="Times New Roman" w:hAnsi="Times New Roman" w:cs="Times New Roman"/>
-          <w:sz w:val="24"/>
-          <w:szCs w:val="24"/>
-        </w:rPr>
-        <w:t>. We will also conduct API testin</w:t>
-      </w:r>
-      <w:r>
-        <w:rPr>
-          <w:rFonts w:ascii="Times New Roman" w:hAnsi="Times New Roman" w:cs="Times New Roman"/>
-          <w:sz w:val="24"/>
-          <w:szCs w:val="24"/>
-        </w:rPr>
-        <w:t>g</w:t>
-      </w:r>
-      <w:r>
-        <w:rPr>
-          <w:rFonts w:ascii="Times New Roman" w:hAnsi="Times New Roman" w:cs="Times New Roman"/>
-          <w:sz w:val="24"/>
-          <w:szCs w:val="24"/>
-        </w:rPr>
-        <w:t>. To automate the testing process, we will integrate testing into our CI/CD pipeline, triggering tests automatically on code changes. Continuous monitoring will help us identify and address issues promptly.</w:t>
-      </w:r>
-    </w:p>
-    <w:p>
-      <w:pPr>
-        <w:pStyle w:val="Heading2"/>
-      </w:pPr>
-      <w:r>
         <w:t>Existing Solutions</w:t>
       </w:r>
     </w:p>
@@ -3713,6 +3640,7 @@
   <w:style w:type="character" w:default="1" w:styleId="DefaultParagraphFont">
     <w:name w:val="Default Paragraph Font"/>
     <w:uiPriority w:val="1"/>
+    <w:semiHidden/>
     <w:unhideWhenUsed/>
   </w:style>
   <w:style w:type="table" w:default="1" w:styleId="TableNormal">

</xml_diff>